<commit_message>
Added JSON load for terminal input
</commit_message>
<xml_diff>
--- a/CS4028 - Hash Cracking - 52093180.docx
+++ b/CS4028 - Hash Cracking - 52093180.docx
@@ -416,6 +416,12 @@
       </w:pPr>
       <w:r>
         <w:t>Task 03</w:t>
+      </w:r>
+    </w:p>
+    <w:p/>
+    <w:p>
+      <w:r>
+        <w:t>NEED TO ALLOW HASH INPUT?</w:t>
       </w:r>
     </w:p>
     <w:sectPr>

</xml_diff>

<commit_message>
Doesn't correctly format hashes for task02
</commit_message>
<xml_diff>
--- a/CS4028 - Hash Cracking - 52093180.docx
+++ b/CS4028 - Hash Cracking - 52093180.docx
@@ -129,7 +129,25 @@
     </w:p>
     <w:p>
       <w:r>
-        <w:t>When an instance of Cracking is initiated with an array of hashes, a passwords set is created for the class comprising the hashes structured as Password data objects. Password objects have values for hash, salt, password, cracked, and attempts. When initiated only hash and possibly salt will hold a value.</w:t>
+        <w:t xml:space="preserve">When an instance of Cracking is initiated with an array of hashes, a </w:t>
+      </w:r>
+      <w:r>
+        <w:t xml:space="preserve">set </w:t>
+      </w:r>
+      <w:r>
+        <w:t>called passwords</w:t>
+      </w:r>
+      <w:r>
+        <w:t xml:space="preserve"> is created for the class comprising the hashes structured as Password data objects. Password objects have values for hash, salt, password, cracked, and attempts. When initiated only hash and possibly salt will hold a value.</w:t>
+      </w:r>
+      <w:r>
+        <w:t xml:space="preserve"> Once </w:t>
+      </w:r>
+      <w:r>
+        <w:t xml:space="preserve">a hashes password is found </w:t>
+      </w:r>
+      <w:r>
+        <w:t>cracked will = True and the password and attempts value will be populated.</w:t>
       </w:r>
     </w:p>
     <w:p>
@@ -161,16 +179,58 @@
         <w:t xml:space="preserve"> I created a function that could be passed a stream of passwords</w:t>
       </w:r>
       <w:r>
-        <w:t xml:space="preserve"> to be hashed an</w:t>
+        <w:t xml:space="preserve"> </w:t>
+      </w:r>
+      <w:r>
+        <w:t>that will then be</w:t>
+      </w:r>
+      <w:r>
+        <w:t xml:space="preserve"> iteratively</w:t>
+      </w:r>
+      <w:r>
+        <w:t xml:space="preserve"> hashed an</w:t>
       </w:r>
       <w:r>
         <w:t>d</w:t>
       </w:r>
       <w:r>
-        <w:t xml:space="preserve"> compared against the passwords set uncracked hashes</w:t>
-      </w:r>
-      <w:r>
-        <w:t>. If the provided hashes include salts, the steam of passwords will be salted before being hashed and compared.</w:t>
+        <w:t xml:space="preserve"> compared against </w:t>
+      </w:r>
+      <w:r>
+        <w:t xml:space="preserve">uncracked hashes in </w:t>
+      </w:r>
+      <w:r>
+        <w:t>the passwords se</w:t>
+      </w:r>
+      <w:r>
+        <w:t>t</w:t>
+      </w:r>
+      <w:r>
+        <w:t xml:space="preserve">. If the </w:t>
+      </w:r>
+      <w:r>
+        <w:t>uncracked hash</w:t>
+      </w:r>
+      <w:r>
+        <w:t>es</w:t>
+      </w:r>
+      <w:r>
+        <w:t xml:space="preserve"> </w:t>
+      </w:r>
+      <w:r>
+        <w:t>are</w:t>
+      </w:r>
+      <w:r>
+        <w:t xml:space="preserve"> salted</w:t>
+      </w:r>
+      <w:r>
+        <w:t xml:space="preserve">, </w:t>
+      </w:r>
+      <w:r>
+        <w:t xml:space="preserve">each password in the stream will be individually salted then hashed and compared to </w:t>
+      </w:r>
+      <w:r>
+        <w:t>its corresponding uncracked salted hash.</w:t>
       </w:r>
     </w:p>
     <w:p>
@@ -389,16 +449,26 @@
       <w:r>
         <w:t xml:space="preserve">cracked </w:t>
       </w:r>
-      <w:proofErr w:type="gramStart"/>
       <w:r>
         <w:t>password</w:t>
       </w:r>
-      <w:proofErr w:type="gramEnd"/>
+      <w:r>
+        <w:t>s</w:t>
+      </w:r>
       <w:r>
         <w:t xml:space="preserve"> is then output</w:t>
       </w:r>
       <w:r>
         <w:t>.</w:t>
+      </w:r>
+      <w:r>
+        <w:t xml:space="preserve"> As </w:t>
+      </w:r>
+      <w:r>
+        <w:t xml:space="preserve">attempted passwords are never repeated, </w:t>
+      </w:r>
+      <w:r>
+        <w:t>they’re hashes are not stored.</w:t>
       </w:r>
     </w:p>
     <w:p>
@@ -422,6 +492,12 @@
     <w:p>
       <w:r>
         <w:t>NEED TO ALLOW HASH INPUT?</w:t>
+      </w:r>
+      <w:r>
+        <w:t xml:space="preserve"> WORKS for </w:t>
+      </w:r>
+      <w:r>
+        <w:t>T1 But not T2?</w:t>
       </w:r>
     </w:p>
     <w:sectPr>

</xml_diff>

<commit_message>
Added Hashes in txt files
</commit_message>
<xml_diff>
--- a/CS4028 - Hash Cracking - 52093180.docx
+++ b/CS4028 - Hash Cracking - 52093180.docx
@@ -498,6 +498,256 @@
       </w:r>
       <w:r>
         <w:t>T1 But not T2?</w:t>
+      </w:r>
+    </w:p>
+    <w:p>
+      <w:pPr>
+        <w:spacing w:after="200" w:line="276" w:lineRule="auto"/>
+        <w:rPr>
+          <w:rFonts w:eastAsiaTheme="majorEastAsia" w:cstheme="majorBidi"/>
+          <w:b/>
+          <w:bCs/>
+          <w:color w:val="B01513" w:themeColor="accent1"/>
+          <w:sz w:val="28"/>
+          <w:szCs w:val="26"/>
+        </w:rPr>
+      </w:pPr>
+      <w:r>
+        <w:br w:type="page"/>
+      </w:r>
+    </w:p>
+    <w:p>
+      <w:pPr>
+        <w:pStyle w:val="Heading2"/>
+      </w:pPr>
+      <w:r>
+        <w:lastRenderedPageBreak/>
+        <w:t>Task 04</w:t>
+      </w:r>
+    </w:p>
+    <w:p>
+      <w:r>
+        <w:rPr>
+          <w:highlight w:val="lightGray"/>
+        </w:rPr>
+        <w:t>1000 words describing: (1) the goals, (2) the methods, (3) the conclusions, (4) what you learned.</w:t>
+      </w:r>
+      <w:r>
+        <w:t xml:space="preserve"> </w:t>
+      </w:r>
+    </w:p>
+    <w:p>
+      <w:pPr>
+        <w:rPr>
+          <w:highlight w:val="lightGray"/>
+        </w:rPr>
+      </w:pPr>
+      <w:r>
+        <w:rPr>
+          <w:highlight w:val="lightGray"/>
+        </w:rPr>
+        <w:t>- [Communication] How well communicated was the work?</w:t>
+      </w:r>
+    </w:p>
+    <w:p>
+      <w:pPr>
+        <w:rPr>
+          <w:highlight w:val="lightGray"/>
+        </w:rPr>
+      </w:pPr>
+      <w:r>
+        <w:rPr>
+          <w:highlight w:val="lightGray"/>
+        </w:rPr>
+        <w:t>- [Knowledge and understanding] How much knowledge and understanding was demonstrated?</w:t>
+      </w:r>
+    </w:p>
+    <w:p>
+      <w:pPr>
+        <w:rPr>
+          <w:highlight w:val="lightGray"/>
+        </w:rPr>
+      </w:pPr>
+      <w:r>
+        <w:rPr>
+          <w:highlight w:val="lightGray"/>
+        </w:rPr>
+        <w:t>- [Skill demonstrated]</w:t>
+      </w:r>
+      <w:r>
+        <w:rPr>
+          <w:b/>
+          <w:bCs/>
+          <w:highlight w:val="lightGray"/>
+        </w:rPr>
+        <w:t> </w:t>
+      </w:r>
+      <w:r>
+        <w:rPr>
+          <w:highlight w:val="lightGray"/>
+        </w:rPr>
+        <w:t>How complex was what was done? How well was it done?</w:t>
+      </w:r>
+    </w:p>
+    <w:p>
+      <w:r>
+        <w:rPr>
+          <w:highlight w:val="lightGray"/>
+        </w:rPr>
+        <w:t>- [Work done] How much work was done?</w:t>
+      </w:r>
+    </w:p>
+    <w:p/>
+    <w:p>
+      <w:r>
+        <w:t xml:space="preserve">Rainbow Tables seemed like the most interesting </w:t>
+      </w:r>
+      <w:r>
+        <w:t xml:space="preserve">area to further </w:t>
+      </w:r>
+      <w:r>
+        <w:t xml:space="preserve">develop my cracking application. </w:t>
+      </w:r>
+      <w:r>
+        <w:t>Doesn’t return the exact password, but this doesn’t matter as it would still authenticate against the hash.</w:t>
+      </w:r>
+    </w:p>
+    <w:p>
+      <w:pPr>
+        <w:pStyle w:val="Heading3"/>
+      </w:pPr>
+      <w:r>
+        <w:t>Goals</w:t>
+      </w:r>
+    </w:p>
+    <w:p>
+      <w:pPr>
+        <w:pStyle w:val="ListParagraph"/>
+        <w:numPr>
+          <w:ilvl w:val="0"/>
+          <w:numId w:val="2"/>
+        </w:numPr>
+      </w:pPr>
+      <w:r>
+        <w:t xml:space="preserve">Create a reduction function that reduces a hash to a string of a given </w:t>
+      </w:r>
+      <w:r>
+        <w:t xml:space="preserve">alphabet and </w:t>
+      </w:r>
+      <w:proofErr w:type="spellStart"/>
+      <w:proofErr w:type="gramStart"/>
+      <w:r>
+        <w:t>lenth</w:t>
+      </w:r>
+      <w:proofErr w:type="spellEnd"/>
+      <w:proofErr w:type="gramEnd"/>
+    </w:p>
+    <w:p>
+      <w:pPr>
+        <w:pStyle w:val="ListParagraph"/>
+        <w:numPr>
+          <w:ilvl w:val="0"/>
+          <w:numId w:val="2"/>
+        </w:numPr>
+      </w:pPr>
+      <w:r>
+        <w:t xml:space="preserve">Create a function that creates a </w:t>
+      </w:r>
+      <w:r>
+        <w:t>ra</w:t>
+      </w:r>
+      <w:r>
+        <w:t>inb</w:t>
+      </w:r>
+      <w:r>
+        <w:t xml:space="preserve">ow table </w:t>
+      </w:r>
+      <w:r>
+        <w:t xml:space="preserve">given a reduction </w:t>
+      </w:r>
+      <w:r>
+        <w:t>function</w:t>
+      </w:r>
+      <w:r>
+        <w:t xml:space="preserve"> and a number or chains and their </w:t>
+      </w:r>
+      <w:proofErr w:type="gramStart"/>
+      <w:r>
+        <w:t>length</w:t>
+      </w:r>
+      <w:proofErr w:type="gramEnd"/>
+    </w:p>
+    <w:p>
+      <w:pPr>
+        <w:pStyle w:val="ListParagraph"/>
+        <w:numPr>
+          <w:ilvl w:val="0"/>
+          <w:numId w:val="2"/>
+        </w:numPr>
+      </w:pPr>
+      <w:r>
+        <w:t xml:space="preserve">Create a function that can save and load the rainbow </w:t>
+      </w:r>
+      <w:proofErr w:type="gramStart"/>
+      <w:r>
+        <w:t>table</w:t>
+      </w:r>
+      <w:proofErr w:type="gramEnd"/>
+    </w:p>
+    <w:p>
+      <w:pPr>
+        <w:pStyle w:val="ListParagraph"/>
+        <w:numPr>
+          <w:ilvl w:val="0"/>
+          <w:numId w:val="2"/>
+        </w:numPr>
+      </w:pPr>
+      <w:r>
+        <w:t xml:space="preserve">Finally create a cracking function that </w:t>
+      </w:r>
+      <w:r>
+        <w:t>checks if uncracked passwords are in the rainbow table and return the password if so</w:t>
+      </w:r>
+      <w:r>
+        <w:t>.</w:t>
+      </w:r>
+    </w:p>
+    <w:p>
+      <w:pPr>
+        <w:pStyle w:val="ListParagraph"/>
+        <w:numPr>
+          <w:ilvl w:val="0"/>
+          <w:numId w:val="2"/>
+        </w:numPr>
+      </w:pPr>
+      <w:r>
+        <w:t>Compare speed of dictionary attack to rainbow table</w:t>
+      </w:r>
+    </w:p>
+    <w:p>
+      <w:pPr>
+        <w:pStyle w:val="Heading3"/>
+      </w:pPr>
+      <w:r>
+        <w:t>Methods</w:t>
+      </w:r>
+    </w:p>
+    <w:p/>
+    <w:p>
+      <w:pPr>
+        <w:pStyle w:val="Heading3"/>
+      </w:pPr>
+      <w:r>
+        <w:t>Conclusions</w:t>
+      </w:r>
+    </w:p>
+    <w:p/>
+    <w:p>
+      <w:pPr>
+        <w:pStyle w:val="Heading3"/>
+      </w:pPr>
+      <w:r>
+        <w:t>What I learnt</w:t>
       </w:r>
     </w:p>
     <w:sectPr>
@@ -713,6 +963,118 @@
 <file path=word/numbering.xml><?xml version="1.0" encoding="utf-8"?>
 <w:numbering xmlns:wpc="http://schemas.microsoft.com/office/word/2010/wordprocessingCanvas" xmlns:cx="http://schemas.microsoft.com/office/drawing/2014/chartex" xmlns:cx1="http://schemas.microsoft.com/office/drawing/2015/9/8/chartex" xmlns:cx2="http://schemas.microsoft.com/office/drawing/2015/10/21/chartex" xmlns:cx3="http://schemas.microsoft.com/office/drawing/2016/5/9/chartex" xmlns:cx4="http://schemas.microsoft.com/office/drawing/2016/5/10/chartex" xmlns:cx5="http://schemas.microsoft.com/office/drawing/2016/5/11/chartex" xmlns:cx6="http://schemas.microsoft.com/office/drawing/2016/5/12/chartex" xmlns:cx7="http://schemas.microsoft.com/office/drawing/2016/5/13/chartex" xmlns:cx8="http://schemas.microsoft.com/office/drawing/2016/5/14/chartex" xmlns:mc="http://schemas.openxmlformats.org/markup-compatibility/2006" xmlns:aink="http://schemas.microsoft.com/office/drawing/2016/ink" xmlns:am3d="http://schemas.microsoft.com/office/drawing/2017/model3d" xmlns:o="urn:schemas-microsoft-com:office:office" xmlns:oel="http://schemas.microsoft.com/office/2019/extlst" xmlns:r="http://schemas.openxmlformats.org/officeDocument/2006/relationships" xmlns:m="http://schemas.openxmlformats.org/officeDocument/2006/math" xmlns:v="urn:schemas-microsoft-com:vml" xmlns:wp14="http://schemas.microsoft.com/office/word/2010/wordprocessingDrawing" xmlns:wp="http://schemas.openxmlformats.org/drawingml/2006/wordprocessingDrawing" xmlns:w10="urn:schemas-microsoft-com:office:word" xmlns:w="http://schemas.openxmlformats.org/wordprocessingml/2006/main" xmlns:w14="http://schemas.microsoft.com/office/word/2010/wordml" xmlns:w15="http://schemas.microsoft.com/office/word/2012/wordml" xmlns:w16cex="http://schemas.microsoft.com/office/word/2018/wordml/cex" xmlns:w16cid="http://schemas.microsoft.com/office/word/2016/wordml/cid" xmlns:w16="http://schemas.microsoft.com/office/word/2018/wordml" xmlns:w16sdtdh="http://schemas.microsoft.com/office/word/2020/wordml/sdtdatahash" xmlns:w16se="http://schemas.microsoft.com/office/word/2015/wordml/symex" xmlns:wpg="http://schemas.microsoft.com/office/word/2010/wordprocessingGroup" xmlns:wpi="http://schemas.microsoft.com/office/word/2010/wordprocessingInk" xmlns:wne="http://schemas.microsoft.com/office/word/2006/wordml" xmlns:wps="http://schemas.microsoft.com/office/word/2010/wordprocessingShape" mc:Ignorable="w14 w15 w16se w16cid w16 w16cex w16sdtdh wp14">
   <w:abstractNum w:abstractNumId="0" w15:restartNumberingAfterBreak="0">
+    <w:nsid w:val="5ECD22B8"/>
+    <w:multiLevelType w:val="hybridMultilevel"/>
+    <w:tmpl w:val="42180EA8"/>
+    <w:lvl w:ilvl="0" w:tplc="73A890AA">
+      <w:numFmt w:val="bullet"/>
+      <w:lvlText w:val=""/>
+      <w:lvlJc w:val="left"/>
+      <w:pPr>
+        <w:ind w:left="720" w:hanging="360"/>
+      </w:pPr>
+      <w:rPr>
+        <w:rFonts w:ascii="Symbol" w:eastAsiaTheme="minorHAnsi" w:hAnsi="Symbol" w:cstheme="minorBidi" w:hint="default"/>
+      </w:rPr>
+    </w:lvl>
+    <w:lvl w:ilvl="1" w:tplc="08090003" w:tentative="1">
+      <w:start w:val="1"/>
+      <w:numFmt w:val="bullet"/>
+      <w:lvlText w:val="o"/>
+      <w:lvlJc w:val="left"/>
+      <w:pPr>
+        <w:ind w:left="1440" w:hanging="360"/>
+      </w:pPr>
+      <w:rPr>
+        <w:rFonts w:ascii="Courier New" w:hAnsi="Courier New" w:cs="Courier New" w:hint="default"/>
+      </w:rPr>
+    </w:lvl>
+    <w:lvl w:ilvl="2" w:tplc="08090005" w:tentative="1">
+      <w:start w:val="1"/>
+      <w:numFmt w:val="bullet"/>
+      <w:lvlText w:val=""/>
+      <w:lvlJc w:val="left"/>
+      <w:pPr>
+        <w:ind w:left="2160" w:hanging="360"/>
+      </w:pPr>
+      <w:rPr>
+        <w:rFonts w:ascii="Wingdings" w:hAnsi="Wingdings" w:hint="default"/>
+      </w:rPr>
+    </w:lvl>
+    <w:lvl w:ilvl="3" w:tplc="08090001" w:tentative="1">
+      <w:start w:val="1"/>
+      <w:numFmt w:val="bullet"/>
+      <w:lvlText w:val=""/>
+      <w:lvlJc w:val="left"/>
+      <w:pPr>
+        <w:ind w:left="2880" w:hanging="360"/>
+      </w:pPr>
+      <w:rPr>
+        <w:rFonts w:ascii="Symbol" w:hAnsi="Symbol" w:hint="default"/>
+      </w:rPr>
+    </w:lvl>
+    <w:lvl w:ilvl="4" w:tplc="08090003" w:tentative="1">
+      <w:start w:val="1"/>
+      <w:numFmt w:val="bullet"/>
+      <w:lvlText w:val="o"/>
+      <w:lvlJc w:val="left"/>
+      <w:pPr>
+        <w:ind w:left="3600" w:hanging="360"/>
+      </w:pPr>
+      <w:rPr>
+        <w:rFonts w:ascii="Courier New" w:hAnsi="Courier New" w:cs="Courier New" w:hint="default"/>
+      </w:rPr>
+    </w:lvl>
+    <w:lvl w:ilvl="5" w:tplc="08090005" w:tentative="1">
+      <w:start w:val="1"/>
+      <w:numFmt w:val="bullet"/>
+      <w:lvlText w:val=""/>
+      <w:lvlJc w:val="left"/>
+      <w:pPr>
+        <w:ind w:left="4320" w:hanging="360"/>
+      </w:pPr>
+      <w:rPr>
+        <w:rFonts w:ascii="Wingdings" w:hAnsi="Wingdings" w:hint="default"/>
+      </w:rPr>
+    </w:lvl>
+    <w:lvl w:ilvl="6" w:tplc="08090001" w:tentative="1">
+      <w:start w:val="1"/>
+      <w:numFmt w:val="bullet"/>
+      <w:lvlText w:val=""/>
+      <w:lvlJc w:val="left"/>
+      <w:pPr>
+        <w:ind w:left="5040" w:hanging="360"/>
+      </w:pPr>
+      <w:rPr>
+        <w:rFonts w:ascii="Symbol" w:hAnsi="Symbol" w:hint="default"/>
+      </w:rPr>
+    </w:lvl>
+    <w:lvl w:ilvl="7" w:tplc="08090003" w:tentative="1">
+      <w:start w:val="1"/>
+      <w:numFmt w:val="bullet"/>
+      <w:lvlText w:val="o"/>
+      <w:lvlJc w:val="left"/>
+      <w:pPr>
+        <w:ind w:left="5760" w:hanging="360"/>
+      </w:pPr>
+      <w:rPr>
+        <w:rFonts w:ascii="Courier New" w:hAnsi="Courier New" w:cs="Courier New" w:hint="default"/>
+      </w:rPr>
+    </w:lvl>
+    <w:lvl w:ilvl="8" w:tplc="08090005" w:tentative="1">
+      <w:start w:val="1"/>
+      <w:numFmt w:val="bullet"/>
+      <w:lvlText w:val=""/>
+      <w:lvlJc w:val="left"/>
+      <w:pPr>
+        <w:ind w:left="6480" w:hanging="360"/>
+      </w:pPr>
+      <w:rPr>
+        <w:rFonts w:ascii="Wingdings" w:hAnsi="Wingdings" w:hint="default"/>
+      </w:rPr>
+    </w:lvl>
+  </w:abstractNum>
+  <w:abstractNum w:abstractNumId="1" w15:restartNumberingAfterBreak="0">
     <w:nsid w:val="7D8E7C23"/>
     <w:multiLevelType w:val="hybridMultilevel"/>
     <w:tmpl w:val="B3263776"/>
@@ -799,7 +1161,7 @@
     </w:lvl>
   </w:abstractNum>
   <w:num w:numId="1" w16cid:durableId="1653673651">
-    <w:abstractNumId w:val="0"/>
+    <w:abstractNumId w:val="1"/>
     <w:lvlOverride w:ilvl="0">
       <w:startOverride w:val="1"/>
     </w:lvlOverride>
@@ -827,6 +1189,9 @@
     <w:lvlOverride w:ilvl="8">
       <w:startOverride w:val="1"/>
     </w:lvlOverride>
+  </w:num>
+  <w:num w:numId="2" w16cid:durableId="1094326551">
+    <w:abstractNumId w:val="0"/>
   </w:num>
 </w:numbering>
 </file>
@@ -1290,7 +1655,6 @@
     <w:next w:val="Normal"/>
     <w:link w:val="Heading3Char"/>
     <w:uiPriority w:val="9"/>
-    <w:semiHidden/>
     <w:unhideWhenUsed/>
     <w:qFormat/>
     <w:rsid w:val="005A5912"/>
@@ -1454,7 +1818,6 @@
   <w:style w:type="character" w:default="1" w:styleId="DefaultParagraphFont">
     <w:name w:val="Default Paragraph Font"/>
     <w:uiPriority w:val="1"/>
-    <w:semiHidden/>
     <w:unhideWhenUsed/>
   </w:style>
   <w:style w:type="table" w:default="1" w:styleId="TableNormal">
@@ -1598,7 +1961,6 @@
     <w:basedOn w:val="DefaultParagraphFont"/>
     <w:link w:val="Heading3"/>
     <w:uiPriority w:val="9"/>
-    <w:semiHidden/>
     <w:rsid w:val="005A5912"/>
     <w:rPr>
       <w:rFonts w:asciiTheme="majorHAnsi" w:eastAsiaTheme="majorEastAsia" w:hAnsiTheme="majorHAnsi" w:cstheme="majorBidi"/>

</xml_diff>

<commit_message>
Now takes hash path
</commit_message>
<xml_diff>
--- a/CS4028 - Hash Cracking - 52093180.docx
+++ b/CS4028 - Hash Cracking - 52093180.docx
@@ -280,7 +280,43 @@
     </w:p>
     <w:p>
       <w:r>
+        <w:rPr>
+          <w:rStyle w:val="PlainTextChar"/>
+        </w:rPr>
+        <w:t xml:space="preserve">$python3 </w:t>
+      </w:r>
+      <w:r>
+        <w:rPr>
+          <w:rStyle w:val="PlainTextChar"/>
+        </w:rPr>
         <w:t xml:space="preserve">Task01.py </w:t>
+      </w:r>
+      <w:r>
+        <w:rPr>
+          <w:rStyle w:val="PlainTextChar"/>
+        </w:rPr>
+        <w:t>“</w:t>
+      </w:r>
+      <w:r>
+        <w:rPr>
+          <w:rStyle w:val="PlainTextChar"/>
+        </w:rPr>
+        <w:t>.</w:t>
+      </w:r>
+      <w:r>
+        <w:rPr>
+          <w:rStyle w:val="PlainTextChar"/>
+        </w:rPr>
+        <w:t>/hashes</w:t>
+      </w:r>
+      <w:r>
+        <w:rPr>
+          <w:rStyle w:val="PlainTextChar"/>
+        </w:rPr>
+        <w:t>/t1Hashes.txt”</w:t>
+      </w:r>
+      <w:r>
+        <w:t xml:space="preserve"> </w:t>
       </w:r>
       <w:r>
         <w:t xml:space="preserve">initiates Cracking </w:t>
@@ -619,6 +655,31 @@
       <w:r>
         <w:t>Goals</w:t>
       </w:r>
+    </w:p>
+    <w:p>
+      <w:pPr>
+        <w:pStyle w:val="ListParagraph"/>
+        <w:numPr>
+          <w:ilvl w:val="0"/>
+          <w:numId w:val="2"/>
+        </w:numPr>
+      </w:pPr>
+      <w:r>
+        <w:t xml:space="preserve">Create </w:t>
+      </w:r>
+      <w:proofErr w:type="spellStart"/>
+      <w:r>
+        <w:t>rainbowTable</w:t>
+      </w:r>
+      <w:proofErr w:type="spellEnd"/>
+      <w:r>
+        <w:t xml:space="preserve"> </w:t>
+      </w:r>
+      <w:proofErr w:type="gramStart"/>
+      <w:r>
+        <w:t>Class</w:t>
+      </w:r>
+      <w:proofErr w:type="gramEnd"/>
     </w:p>
     <w:p>
       <w:pPr>
@@ -2407,6 +2468,45 @@
     <w:uiPriority w:val="37"/>
     <w:unhideWhenUsed/>
     <w:rsid w:val="00CC7DDC"/>
+  </w:style>
+  <w:style w:type="character" w:styleId="HTMLSample">
+    <w:name w:val="HTML Sample"/>
+    <w:basedOn w:val="DefaultParagraphFont"/>
+    <w:uiPriority w:val="99"/>
+    <w:unhideWhenUsed/>
+    <w:rsid w:val="005A1D13"/>
+    <w:rPr>
+      <w:rFonts w:ascii="Consolas" w:hAnsi="Consolas" w:cs="Consolas"/>
+      <w:sz w:val="24"/>
+      <w:szCs w:val="24"/>
+    </w:rPr>
+  </w:style>
+  <w:style w:type="paragraph" w:styleId="PlainText">
+    <w:name w:val="Plain Text"/>
+    <w:basedOn w:val="Normal"/>
+    <w:link w:val="PlainTextChar"/>
+    <w:uiPriority w:val="99"/>
+    <w:unhideWhenUsed/>
+    <w:rsid w:val="00902CD1"/>
+    <w:pPr>
+      <w:spacing w:after="0" w:line="240" w:lineRule="auto"/>
+    </w:pPr>
+    <w:rPr>
+      <w:rFonts w:ascii="Consolas" w:hAnsi="Consolas" w:cs="Consolas"/>
+      <w:szCs w:val="21"/>
+    </w:rPr>
+  </w:style>
+  <w:style w:type="character" w:customStyle="1" w:styleId="PlainTextChar">
+    <w:name w:val="Plain Text Char"/>
+    <w:basedOn w:val="DefaultParagraphFont"/>
+    <w:link w:val="PlainText"/>
+    <w:uiPriority w:val="99"/>
+    <w:rsid w:val="00902CD1"/>
+    <w:rPr>
+      <w:rFonts w:ascii="Consolas" w:hAnsi="Consolas" w:cs="Consolas"/>
+      <w:sz w:val="21"/>
+      <w:szCs w:val="21"/>
+    </w:rPr>
   </w:style>
 </w:styles>
 </file>

</xml_diff>

<commit_message>
Can save  a table
</commit_message>
<xml_diff>
--- a/CS4028 - Hash Cracking - 52093180.docx
+++ b/CS4028 - Hash Cracking - 52093180.docx
@@ -2115,25 +2115,108 @@
         <w:t xml:space="preserve">hash matches </w:t>
       </w:r>
       <w:r>
-        <w:t>the uncracked password</w:t>
+        <w:t xml:space="preserve">the uncracked </w:t>
+      </w:r>
+      <w:proofErr w:type="gramStart"/>
+      <w:r>
+        <w:t>password</w:t>
       </w:r>
       <w:r>
         <w:t>’</w:t>
       </w:r>
       <w:r>
+        <w:t>s</w:t>
+      </w:r>
+      <w:proofErr w:type="gramEnd"/>
+      <w:r>
+        <w:t xml:space="preserve"> </w:t>
+      </w:r>
+      <w:r>
+        <w:t xml:space="preserve">then </w:t>
+      </w:r>
+      <w:r>
+        <w:t>the</w:t>
+      </w:r>
+      <w:r>
+        <w:t xml:space="preserve"> password is set to the reduced string that created the hash.</w:t>
+      </w:r>
+      <w:r>
+        <w:t xml:space="preserve"> </w:t>
+      </w:r>
+    </w:p>
+    <w:p>
+      <w:pPr>
+        <w:rPr>
+          <w:b/>
+          <w:bCs/>
+        </w:rPr>
+      </w:pPr>
+      <w:proofErr w:type="spellStart"/>
+      <w:proofErr w:type="gramStart"/>
+      <w:r>
+        <w:rPr>
+          <w:b/>
+          <w:bCs/>
+        </w:rPr>
+        <w:t>rainbowAttack</w:t>
+      </w:r>
+      <w:proofErr w:type="spellEnd"/>
+      <w:r>
+        <w:rPr>
+          <w:b/>
+          <w:bCs/>
+        </w:rPr>
+        <w:t>(</w:t>
+      </w:r>
+      <w:proofErr w:type="gramEnd"/>
+      <w:r>
+        <w:rPr>
+          <w:b/>
+          <w:bCs/>
+        </w:rPr>
+        <w:t>)</w:t>
+      </w:r>
+    </w:p>
+    <w:p>
+      <w:r>
+        <w:t>This cracker function when called will load a save</w:t>
+      </w:r>
+      <w:r>
+        <w:t>d</w:t>
+      </w:r>
+      <w:r>
+        <w:t xml:space="preserve"> table or generate a new one</w:t>
+      </w:r>
+      <w:r>
+        <w:t xml:space="preserve">. Every uncracked password will then be </w:t>
+      </w:r>
+      <w:proofErr w:type="spellStart"/>
+      <w:r>
+        <w:t>individualy</w:t>
+      </w:r>
+      <w:proofErr w:type="spellEnd"/>
+      <w:r>
+        <w:t xml:space="preserve"> </w:t>
+      </w:r>
+      <w:r>
+        <w:t>passed to the table</w:t>
+      </w:r>
+      <w:r>
+        <w:t>’</w:t>
+      </w:r>
+      <w:r>
         <w:t xml:space="preserve">s </w:t>
       </w:r>
-      <w:r>
-        <w:t xml:space="preserve">then </w:t>
-      </w:r>
-      <w:r>
-        <w:t>the</w:t>
-      </w:r>
-      <w:r>
-        <w:t xml:space="preserve"> password is set to the reduced string that created the hash.</w:t>
-      </w:r>
-      <w:r>
-        <w:t xml:space="preserve"> </w:t>
+      <w:proofErr w:type="spellStart"/>
+      <w:r>
+        <w:t>hashLookup</w:t>
+      </w:r>
+      <w:proofErr w:type="spellEnd"/>
+      <w:r>
+        <w:t>() function</w:t>
+      </w:r>
+      <w:r>
+        <w:t>.</w:t>
       </w:r>
     </w:p>
     <w:p>
@@ -4139,8 +4222,8 @@
   </w:compat>
   <w:rsids>
     <w:rsidRoot w:val="002416D1"/>
+    <w:rsid w:val="00006E7F"/>
     <w:rsid w:val="002416D1"/>
-    <w:rsid w:val="008534B5"/>
   </w:rsids>
   <m:mathPr>
     <m:mathFont m:val="Cambria Math"/>

</xml_diff>

<commit_message>
Something has goen wrong
</commit_message>
<xml_diff>
--- a/CS4028 - Hash Cracking - 52093180.docx
+++ b/CS4028 - Hash Cracking - 52093180.docx
@@ -2208,12 +2208,17 @@
         <w:t xml:space="preserve">s </w:t>
       </w:r>
       <w:proofErr w:type="spellStart"/>
+      <w:proofErr w:type="gramStart"/>
       <w:r>
         <w:t>hashLookup</w:t>
       </w:r>
       <w:proofErr w:type="spellEnd"/>
       <w:r>
-        <w:t>() function</w:t>
+        <w:t>(</w:t>
+      </w:r>
+      <w:proofErr w:type="gramEnd"/>
+      <w:r>
+        <w:t>) function</w:t>
       </w:r>
       <w:r>
         <w:t>.</w:t>
@@ -2269,6 +2274,340 @@
         <w:t>Methods</w:t>
       </w:r>
     </w:p>
+    <w:p>
+      <w:r>
+        <w:t xml:space="preserve">I wanted to compare the speed and efficiency of the Rainbow attack to a standard </w:t>
+      </w:r>
+      <w:proofErr w:type="spellStart"/>
+      <w:r>
+        <w:t>bruteforce</w:t>
+      </w:r>
+      <w:proofErr w:type="spellEnd"/>
+      <w:r>
+        <w:t xml:space="preserve"> or dictionary attack. I generated a </w:t>
+      </w:r>
+      <w:r>
+        <w:t>Rainbow table with 500,000 chains of 10,000 length</w:t>
+      </w:r>
+      <w:r>
+        <w:t xml:space="preserve"> using the provided PasswordDictionary.txt</w:t>
+      </w:r>
+      <w:r>
+        <w:t xml:space="preserve"> </w:t>
+      </w:r>
+      <w:r>
+        <w:t>and as well as random generation for the starting strings</w:t>
+      </w:r>
+      <w:r>
+        <w:t xml:space="preserve"> with a</w:t>
+      </w:r>
+      <w:r>
+        <w:t xml:space="preserve"> base71 </w:t>
+      </w:r>
+      <w:r>
+        <w:t>alphabet of</w:t>
+      </w:r>
+      <w:r>
+        <w:t xml:space="preserve">: </w:t>
+      </w:r>
+      <w:r>
+        <w:t>"0123456789abcdefghijklmnopqrstuvwxyzABCDEFGHIJKLMNOPQRSTUVWXYZ!?#*$@-_."</w:t>
+      </w:r>
+      <w:r>
+        <w:t>.</w:t>
+      </w:r>
+    </w:p>
+    <w:p>
+      <w:r>
+        <w:t xml:space="preserve">I’ll </w:t>
+      </w:r>
+      <w:r>
+        <w:t>attempt to crack the hashes of the 100,000 top passwords</w:t>
+      </w:r>
+      <w:r>
+        <w:t xml:space="preserve"> </w:t>
+      </w:r>
+      <w:r>
+        <w:t>“</w:t>
+      </w:r>
+      <w:r>
+        <w:t>hashes/10-million-password-list-top-100000-hashes.txt</w:t>
+      </w:r>
+      <w:r>
+        <w:t xml:space="preserve">” with each of the 3 attacks. </w:t>
+      </w:r>
+    </w:p>
+    <w:p>
+      <w:pPr>
+        <w:rPr>
+          <w:rStyle w:val="PlainTextChar"/>
+          <w:sz w:val="18"/>
+          <w:szCs w:val="18"/>
+        </w:rPr>
+      </w:pPr>
+      <w:r>
+        <w:rPr>
+          <w:rStyle w:val="PlainTextChar"/>
+          <w:sz w:val="18"/>
+          <w:szCs w:val="18"/>
+        </w:rPr>
+        <w:t>$</w:t>
+      </w:r>
+      <w:r>
+        <w:rPr>
+          <w:sz w:val="18"/>
+          <w:szCs w:val="20"/>
+        </w:rPr>
+        <w:t xml:space="preserve"> </w:t>
+      </w:r>
+      <w:r>
+        <w:rPr>
+          <w:rStyle w:val="PlainTextChar"/>
+          <w:sz w:val="18"/>
+          <w:szCs w:val="18"/>
+        </w:rPr>
+        <w:t>python3 Task0</w:t>
+      </w:r>
+      <w:r>
+        <w:rPr>
+          <w:rStyle w:val="PlainTextChar"/>
+          <w:sz w:val="18"/>
+          <w:szCs w:val="18"/>
+        </w:rPr>
+        <w:t>1</w:t>
+      </w:r>
+      <w:r>
+        <w:rPr>
+          <w:rStyle w:val="PlainTextChar"/>
+          <w:sz w:val="18"/>
+          <w:szCs w:val="18"/>
+        </w:rPr>
+        <w:t>.py './</w:t>
+      </w:r>
+      <w:r>
+        <w:rPr>
+          <w:rStyle w:val="PlainTextChar"/>
+          <w:sz w:val="18"/>
+          <w:szCs w:val="18"/>
+        </w:rPr>
+        <w:t>hashes/10-million-password-list-top-100000-hashes.txt</w:t>
+      </w:r>
+      <w:r>
+        <w:rPr>
+          <w:rStyle w:val="PlainTextChar"/>
+          <w:sz w:val="18"/>
+          <w:szCs w:val="18"/>
+        </w:rPr>
+        <w:t>'</w:t>
+      </w:r>
+    </w:p>
+    <w:p>
+      <w:r>
+        <w:rPr>
+          <w:rStyle w:val="PlainTextChar"/>
+          <w:sz w:val="18"/>
+          <w:szCs w:val="18"/>
+        </w:rPr>
+        <w:t>$</w:t>
+      </w:r>
+      <w:r>
+        <w:rPr>
+          <w:sz w:val="18"/>
+          <w:szCs w:val="20"/>
+        </w:rPr>
+        <w:t xml:space="preserve"> </w:t>
+      </w:r>
+      <w:r>
+        <w:rPr>
+          <w:rStyle w:val="PlainTextChar"/>
+          <w:sz w:val="18"/>
+          <w:szCs w:val="18"/>
+        </w:rPr>
+        <w:t>python3 Task0</w:t>
+      </w:r>
+      <w:r>
+        <w:rPr>
+          <w:rStyle w:val="PlainTextChar"/>
+          <w:sz w:val="18"/>
+          <w:szCs w:val="18"/>
+        </w:rPr>
+        <w:t>2</w:t>
+      </w:r>
+      <w:r>
+        <w:rPr>
+          <w:rStyle w:val="PlainTextChar"/>
+          <w:sz w:val="18"/>
+          <w:szCs w:val="18"/>
+        </w:rPr>
+        <w:t>.py './</w:t>
+      </w:r>
+      <w:r>
+        <w:rPr>
+          <w:rStyle w:val="PlainTextChar"/>
+          <w:sz w:val="18"/>
+          <w:szCs w:val="18"/>
+        </w:rPr>
+        <w:t>hashes/10-million-password-list-top-100000-hashes.txt</w:t>
+      </w:r>
+      <w:r>
+        <w:rPr>
+          <w:rStyle w:val="PlainTextChar"/>
+          <w:sz w:val="18"/>
+          <w:szCs w:val="18"/>
+        </w:rPr>
+        <w:t>'</w:t>
+      </w:r>
+      <w:r>
+        <w:rPr>
+          <w:rStyle w:val="PlainTextChar"/>
+          <w:sz w:val="18"/>
+          <w:szCs w:val="18"/>
+        </w:rPr>
+        <w:t xml:space="preserve"> </w:t>
+      </w:r>
+      <w:r>
+        <w:rPr>
+          <w:rStyle w:val="PlainTextChar"/>
+          <w:sz w:val="18"/>
+          <w:szCs w:val="18"/>
+        </w:rPr>
+        <w:t>'</w:t>
+      </w:r>
+      <w:r>
+        <w:rPr>
+          <w:rStyle w:val="PlainTextChar"/>
+          <w:sz w:val="18"/>
+          <w:szCs w:val="18"/>
+        </w:rPr>
+        <w:t>./</w:t>
+      </w:r>
+      <w:r>
+        <w:rPr>
+          <w:rStyle w:val="PlainTextChar"/>
+          <w:sz w:val="18"/>
+          <w:szCs w:val="18"/>
+        </w:rPr>
+        <w:t>dictionaries/10-million-password-list-top-100000.txt</w:t>
+      </w:r>
+      <w:r>
+        <w:rPr>
+          <w:rStyle w:val="PlainTextChar"/>
+          <w:sz w:val="18"/>
+          <w:szCs w:val="18"/>
+        </w:rPr>
+        <w:t>'</w:t>
+      </w:r>
+    </w:p>
+    <w:p>
+      <w:r>
+        <w:rPr>
+          <w:rStyle w:val="PlainTextChar"/>
+          <w:sz w:val="18"/>
+          <w:szCs w:val="18"/>
+        </w:rPr>
+        <w:lastRenderedPageBreak/>
+        <w:t>$</w:t>
+      </w:r>
+      <w:r>
+        <w:rPr>
+          <w:sz w:val="18"/>
+          <w:szCs w:val="20"/>
+        </w:rPr>
+        <w:t xml:space="preserve"> </w:t>
+      </w:r>
+      <w:r>
+        <w:rPr>
+          <w:rStyle w:val="PlainTextChar"/>
+          <w:sz w:val="18"/>
+          <w:szCs w:val="18"/>
+        </w:rPr>
+        <w:t>python3 Task0</w:t>
+      </w:r>
+      <w:r>
+        <w:rPr>
+          <w:rStyle w:val="PlainTextChar"/>
+          <w:sz w:val="18"/>
+          <w:szCs w:val="18"/>
+        </w:rPr>
+        <w:t>4</w:t>
+      </w:r>
+      <w:r>
+        <w:rPr>
+          <w:rStyle w:val="PlainTextChar"/>
+          <w:sz w:val="18"/>
+          <w:szCs w:val="18"/>
+        </w:rPr>
+        <w:t>.py './</w:t>
+      </w:r>
+      <w:r>
+        <w:rPr>
+          <w:rStyle w:val="PlainTextChar"/>
+          <w:sz w:val="18"/>
+          <w:szCs w:val="18"/>
+        </w:rPr>
+        <w:t>hashes/10-million-password-list-top-100000-hashes.txt</w:t>
+      </w:r>
+      <w:r>
+        <w:rPr>
+          <w:rStyle w:val="PlainTextChar"/>
+          <w:sz w:val="18"/>
+          <w:szCs w:val="18"/>
+        </w:rPr>
+        <w:t>'</w:t>
+      </w:r>
+      <w:r>
+        <w:rPr>
+          <w:rStyle w:val="PlainTextChar"/>
+          <w:sz w:val="18"/>
+          <w:szCs w:val="18"/>
+        </w:rPr>
+        <w:t xml:space="preserve"> </w:t>
+      </w:r>
+      <w:proofErr w:type="gramStart"/>
+      <w:r>
+        <w:rPr>
+          <w:rStyle w:val="PlainTextChar"/>
+          <w:sz w:val="18"/>
+          <w:szCs w:val="18"/>
+        </w:rPr>
+        <w:t>'</w:t>
+      </w:r>
+      <w:r>
+        <w:rPr>
+          <w:rStyle w:val="PlainTextChar"/>
+          <w:sz w:val="18"/>
+          <w:szCs w:val="18"/>
+        </w:rPr>
+        <w:t>./</w:t>
+      </w:r>
+      <w:proofErr w:type="gramEnd"/>
+      <w:r>
+        <w:rPr>
+          <w:rStyle w:val="PlainTextChar"/>
+          <w:sz w:val="18"/>
+          <w:szCs w:val="18"/>
+        </w:rPr>
+        <w:t>rainbows/</w:t>
+      </w:r>
+      <w:proofErr w:type="spellStart"/>
+      <w:r>
+        <w:rPr>
+          <w:rStyle w:val="PlainTextChar"/>
+          <w:sz w:val="18"/>
+          <w:szCs w:val="18"/>
+        </w:rPr>
+        <w:t>billions.rt</w:t>
+      </w:r>
+      <w:proofErr w:type="spellEnd"/>
+      <w:r>
+        <w:rPr>
+          <w:rStyle w:val="PlainTextChar"/>
+          <w:sz w:val="18"/>
+          <w:szCs w:val="18"/>
+        </w:rPr>
+        <w:t>'</w:t>
+      </w:r>
+    </w:p>
     <w:p/>
     <w:p>
       <w:pPr>
@@ -2276,6 +2615,109 @@
       </w:pPr>
       <w:r>
         <w:t>Conclusions</w:t>
+      </w:r>
+    </w:p>
+    <w:p>
+      <w:pPr>
+        <w:jc w:val="both"/>
+      </w:pPr>
+      <w:r>
+        <w:t xml:space="preserve">The generation took </w:t>
+      </w:r>
+      <w:r>
+        <w:rPr>
+          <w:highlight w:val="yellow"/>
+        </w:rPr>
+        <w:t>∆</w:t>
+      </w:r>
+      <w:r>
+        <w:t xml:space="preserve"> </w:t>
+      </w:r>
+      <w:r>
+        <w:t xml:space="preserve">and </w:t>
+      </w:r>
+      <w:r>
+        <w:t xml:space="preserve">created a ∆Mb file of </w:t>
+      </w:r>
+      <w:r>
+        <w:t xml:space="preserve">500,000 rows </w:t>
+      </w:r>
+      <w:r>
+        <w:t xml:space="preserve">but theoretically the table holds 5,000,000,000 hashes. Of the 100,000 top passwords, it was able to crack </w:t>
+      </w:r>
+      <w:r>
+        <w:rPr>
+          <w:highlight w:val="yellow"/>
+        </w:rPr>
+        <w:t>∆</w:t>
+      </w:r>
+      <w:r>
+        <w:t xml:space="preserve">, the longest took </w:t>
+      </w:r>
+      <w:r>
+        <w:rPr>
+          <w:highlight w:val="yellow"/>
+        </w:rPr>
+        <w:t>∆</w:t>
+      </w:r>
+      <w:r>
+        <w:t xml:space="preserve"> and the shortest too </w:t>
+      </w:r>
+      <w:r>
+        <w:rPr>
+          <w:highlight w:val="yellow"/>
+        </w:rPr>
+        <w:t>∆</w:t>
+      </w:r>
+      <w:r>
+        <w:t xml:space="preserve">. Using a dictionary attack naturally cracked all the passwords in a time of </w:t>
+      </w:r>
+      <w:r>
+        <w:rPr>
+          <w:highlight w:val="yellow"/>
+        </w:rPr>
+        <w:t>∆</w:t>
+      </w:r>
+      <w:r>
+        <w:t xml:space="preserve">, but there is never a guarantee that </w:t>
+      </w:r>
+      <w:r>
+        <w:t>the sought password would be known to check against</w:t>
+      </w:r>
+      <w:r>
+        <w:t>. Running the brute</w:t>
+      </w:r>
+      <w:r>
+        <w:t xml:space="preserve"> </w:t>
+      </w:r>
+      <w:r>
+        <w:t xml:space="preserve">force attack for </w:t>
+      </w:r>
+      <w:r>
+        <w:rPr>
+          <w:highlight w:val="yellow"/>
+        </w:rPr>
+        <w:t>∆</w:t>
+      </w:r>
+      <w:r>
+        <w:t xml:space="preserve"> cracked </w:t>
+      </w:r>
+      <w:r>
+        <w:rPr>
+          <w:highlight w:val="yellow"/>
+        </w:rPr>
+        <w:t>∆</w:t>
+      </w:r>
+      <w:r>
+        <w:t xml:space="preserve"> of the passwords. </w:t>
+      </w:r>
+    </w:p>
+    <w:p>
+      <w:pPr>
+        <w:jc w:val="both"/>
+      </w:pPr>
+      <w:r>
+        <w:t>Due to the size of my table there….</w:t>
       </w:r>
     </w:p>
     <w:p/>
@@ -3463,7 +3905,6 @@
   <w:style w:type="character" w:default="1" w:styleId="DefaultParagraphFont">
     <w:name w:val="Default Paragraph Font"/>
     <w:uiPriority w:val="1"/>
-    <w:semiHidden/>
     <w:unhideWhenUsed/>
   </w:style>
   <w:style w:type="table" w:default="1" w:styleId="TableNormal">
@@ -4222,8 +4663,8 @@
   </w:compat>
   <w:rsids>
     <w:rsidRoot w:val="002416D1"/>
-    <w:rsid w:val="00006E7F"/>
     <w:rsid w:val="002416D1"/>
+    <w:rsid w:val="0060655C"/>
   </w:rsids>
   <m:mathPr>
     <m:mathFont m:val="Cambria Math"/>

</xml_diff>

<commit_message>
Hashes actualy work now
</commit_message>
<xml_diff>
--- a/CS4028 - Hash Cracking - 52093180.docx
+++ b/CS4028 - Hash Cracking - 52093180.docx
@@ -2487,7 +2487,23 @@
           <w:sz w:val="18"/>
           <w:szCs w:val="18"/>
         </w:rPr>
-        <w:t>dictionaries/10-million-password-list-top-100000.txt</w:t>
+        <w:t>dictionaries/</w:t>
+      </w:r>
+      <w:r>
+        <w:rPr>
+          <w:rStyle w:val="PlainTextChar"/>
+          <w:sz w:val="18"/>
+          <w:szCs w:val="18"/>
+        </w:rPr>
+        <w:t>PasswordDictionary</w:t>
+      </w:r>
+      <w:r>
+        <w:rPr>
+          <w:rStyle w:val="PlainTextChar"/>
+          <w:sz w:val="18"/>
+          <w:szCs w:val="18"/>
+        </w:rPr>
+        <w:t>.txt</w:t>
       </w:r>
       <w:r>
         <w:rPr>
@@ -4663,8 +4679,8 @@
   </w:compat>
   <w:rsids>
     <w:rsidRoot w:val="002416D1"/>
+    <w:rsid w:val="000B6F95"/>
     <w:rsid w:val="002416D1"/>
-    <w:rsid w:val="0060655C"/>
   </w:rsids>
   <m:mathPr>
     <m:mathFont m:val="Cambria Math"/>

</xml_diff>

<commit_message>
Comment out save Files
</commit_message>
<xml_diff>
--- a/CS4028 - Hash Cracking - 52093180.docx
+++ b/CS4028 - Hash Cracking - 52093180.docx
@@ -2686,16 +2686,19 @@
         <w:t>∆</w:t>
       </w:r>
       <w:r>
-        <w:t xml:space="preserve">. Using a dictionary attack naturally cracked all the passwords in a time of </w:t>
-      </w:r>
-      <w:r>
-        <w:rPr>
-          <w:highlight w:val="yellow"/>
-        </w:rPr>
-        <w:t>∆</w:t>
-      </w:r>
-      <w:r>
-        <w:t xml:space="preserve">, but there is never a guarantee that </w:t>
+        <w:t xml:space="preserve">. Using a dictionary attack cracked </w:t>
+      </w:r>
+      <w:r>
+        <w:t xml:space="preserve">969 of the 100 thousand </w:t>
+      </w:r>
+      <w:r>
+        <w:t xml:space="preserve">in a time of </w:t>
+      </w:r>
+      <w:r>
+        <w:t>3:43</w:t>
+      </w:r>
+      <w:r>
+        <w:t xml:space="preserve">, there is never a guarantee that </w:t>
       </w:r>
       <w:r>
         <w:t>the sought password would be known to check against</w:t>
@@ -2710,22 +2713,22 @@
         <w:t xml:space="preserve">force attack for </w:t>
       </w:r>
       <w:r>
-        <w:rPr>
-          <w:highlight w:val="yellow"/>
-        </w:rPr>
-        <w:t>∆</w:t>
+        <w:t>3:4</w:t>
+      </w:r>
+      <w:r>
+        <w:t>3</w:t>
       </w:r>
       <w:r>
         <w:t xml:space="preserve"> cracked </w:t>
       </w:r>
       <w:r>
-        <w:rPr>
-          <w:highlight w:val="yellow"/>
-        </w:rPr>
-        <w:t>∆</w:t>
-      </w:r>
-      <w:r>
-        <w:t xml:space="preserve"> of the passwords. </w:t>
+        <w:t>18</w:t>
+      </w:r>
+      <w:r>
+        <w:t xml:space="preserve"> of the passwords</w:t>
+      </w:r>
+      <w:r>
+        <w:t>.</w:t>
       </w:r>
     </w:p>
     <w:p>
@@ -2736,13 +2739,66 @@
         <w:t>Due to the size of my table there….</w:t>
       </w:r>
     </w:p>
+    <w:p>
+      <w:pPr>
+        <w:jc w:val="both"/>
+      </w:pPr>
+    </w:p>
+    <w:p>
+      <w:pPr>
+        <w:jc w:val="both"/>
+      </w:pPr>
+      <w:r>
+        <w:t>Currently _</w:t>
+      </w:r>
+      <w:r>
+        <w:t xml:space="preserve">crack generates a hash then runs through all uncracked hashes to compare. Would use a </w:t>
+      </w:r>
+      <w:r>
+        <w:t xml:space="preserve">look up table if I was to do it again, </w:t>
+      </w:r>
+      <w:proofErr w:type="spellStart"/>
+      <w:r>
+        <w:t>performace</w:t>
+      </w:r>
+      <w:proofErr w:type="spellEnd"/>
+      <w:r>
+        <w:t xml:space="preserve"> </w:t>
+      </w:r>
+      <w:proofErr w:type="spellStart"/>
+      <w:r>
+        <w:t>drasticly</w:t>
+      </w:r>
+      <w:proofErr w:type="spellEnd"/>
+      <w:r>
+        <w:t xml:space="preserve"> dropped for large </w:t>
+      </w:r>
+      <w:proofErr w:type="spellStart"/>
+      <w:r>
+        <w:t>uncriokded</w:t>
+      </w:r>
+      <w:proofErr w:type="spellEnd"/>
+      <w:r>
+        <w:t xml:space="preserve"> </w:t>
+      </w:r>
+      <w:proofErr w:type="gramStart"/>
+      <w:r>
+        <w:t>sets</w:t>
+      </w:r>
+      <w:proofErr w:type="gramEnd"/>
+    </w:p>
     <w:p/>
     <w:p>
       <w:pPr>
         <w:pStyle w:val="Heading3"/>
       </w:pPr>
-      <w:r>
-        <w:t>What I learnt</w:t>
+      <w:proofErr w:type="spellStart"/>
+      <w:r>
+        <w:t>W</w:t>
+      </w:r>
+      <w:proofErr w:type="spellEnd"/>
+      <w:r>
+        <w:t>hat I learnt</w:t>
       </w:r>
     </w:p>
     <w:p/>
@@ -4679,8 +4735,8 @@
   </w:compat>
   <w:rsids>
     <w:rsidRoot w:val="002416D1"/>
-    <w:rsid w:val="000B6F95"/>
     <w:rsid w:val="002416D1"/>
+    <w:rsid w:val="00DF64F6"/>
   </w:rsids>
   <m:mathPr>
     <m:mathFont m:val="Cambria Math"/>

</xml_diff>

<commit_message>
T4 works with args
</commit_message>
<xml_diff>
--- a/CS4028 - Hash Cracking - 52093180.docx
+++ b/CS4028 - Hash Cracking - 52093180.docx
@@ -1253,6 +1253,462 @@
       <w:r>
         <w:lastRenderedPageBreak/>
         <w:t>Task 04</w:t>
+      </w:r>
+    </w:p>
+    <w:p>
+      <w:pPr>
+        <w:rPr>
+          <w:rStyle w:val="PlainTextChar"/>
+          <w:sz w:val="18"/>
+          <w:szCs w:val="18"/>
+        </w:rPr>
+      </w:pPr>
+      <w:r>
+        <w:rPr>
+          <w:rStyle w:val="PlainTextChar"/>
+          <w:sz w:val="18"/>
+          <w:szCs w:val="18"/>
+        </w:rPr>
+        <w:t>$</w:t>
+      </w:r>
+      <w:r>
+        <w:rPr>
+          <w:sz w:val="18"/>
+          <w:szCs w:val="20"/>
+        </w:rPr>
+        <w:t xml:space="preserve"> </w:t>
+      </w:r>
+      <w:r>
+        <w:rPr>
+          <w:rStyle w:val="PlainTextChar"/>
+          <w:sz w:val="18"/>
+          <w:szCs w:val="18"/>
+        </w:rPr>
+        <w:t>python3 Task0</w:t>
+      </w:r>
+      <w:r>
+        <w:rPr>
+          <w:rStyle w:val="PlainTextChar"/>
+          <w:sz w:val="18"/>
+          <w:szCs w:val="18"/>
+        </w:rPr>
+        <w:t>4</w:t>
+      </w:r>
+      <w:r>
+        <w:rPr>
+          <w:rStyle w:val="PlainTextChar"/>
+          <w:sz w:val="18"/>
+          <w:szCs w:val="18"/>
+        </w:rPr>
+        <w:t xml:space="preserve">.py </w:t>
+      </w:r>
+      <w:r>
+        <w:rPr>
+          <w:rStyle w:val="PlainTextChar"/>
+          <w:sz w:val="18"/>
+          <w:szCs w:val="18"/>
+        </w:rPr>
+        <w:t>-h</w:t>
+      </w:r>
+    </w:p>
+    <w:p>
+      <w:pPr>
+        <w:rPr>
+          <w:rStyle w:val="PlainTextChar"/>
+          <w:sz w:val="18"/>
+          <w:szCs w:val="18"/>
+        </w:rPr>
+      </w:pPr>
+      <w:r>
+        <w:rPr>
+          <w:rStyle w:val="PlainTextChar"/>
+          <w:sz w:val="18"/>
+          <w:szCs w:val="18"/>
+        </w:rPr>
+        <w:t>$</w:t>
+      </w:r>
+      <w:r>
+        <w:rPr>
+          <w:sz w:val="18"/>
+          <w:szCs w:val="20"/>
+        </w:rPr>
+        <w:t xml:space="preserve"> </w:t>
+      </w:r>
+      <w:r>
+        <w:rPr>
+          <w:rStyle w:val="PlainTextChar"/>
+          <w:sz w:val="18"/>
+          <w:szCs w:val="18"/>
+        </w:rPr>
+        <w:t xml:space="preserve">python3 </w:t>
+      </w:r>
+      <w:r>
+        <w:rPr>
+          <w:rStyle w:val="PlainTextChar"/>
+          <w:sz w:val="18"/>
+          <w:szCs w:val="18"/>
+        </w:rPr>
+        <w:t>Task04.py</w:t>
+      </w:r>
+      <w:r>
+        <w:rPr>
+          <w:rStyle w:val="PlainTextChar"/>
+          <w:sz w:val="18"/>
+          <w:szCs w:val="18"/>
+        </w:rPr>
+        <w:t xml:space="preserve"> </w:t>
+      </w:r>
+      <w:r>
+        <w:rPr>
+          <w:rStyle w:val="PlainTextChar"/>
+          <w:sz w:val="18"/>
+          <w:szCs w:val="18"/>
+        </w:rPr>
+        <w:t>\</w:t>
+      </w:r>
+      <w:r>
+        <w:rPr>
+          <w:rStyle w:val="PlainTextChar"/>
+          <w:sz w:val="18"/>
+          <w:szCs w:val="18"/>
+        </w:rPr>
+        <w:br/>
+      </w:r>
+      <w:r>
+        <w:rPr>
+          <w:rStyle w:val="PlainTextChar"/>
+          <w:sz w:val="18"/>
+          <w:szCs w:val="18"/>
+        </w:rPr>
+        <w:t>--</w:t>
+      </w:r>
+      <w:proofErr w:type="spellStart"/>
+      <w:r>
+        <w:rPr>
+          <w:rStyle w:val="PlainTextChar"/>
+          <w:sz w:val="18"/>
+          <w:szCs w:val="18"/>
+        </w:rPr>
+        <w:t>hashesPath</w:t>
+      </w:r>
+      <w:proofErr w:type="spellEnd"/>
+      <w:r>
+        <w:rPr>
+          <w:rStyle w:val="PlainTextChar"/>
+          <w:sz w:val="18"/>
+          <w:szCs w:val="18"/>
+        </w:rPr>
+        <w:t>="./hashes/PasswordDictionary-hashes.txt" \</w:t>
+      </w:r>
+      <w:r>
+        <w:rPr>
+          <w:rStyle w:val="PlainTextChar"/>
+          <w:sz w:val="18"/>
+          <w:szCs w:val="18"/>
+        </w:rPr>
+        <w:br/>
+      </w:r>
+      <w:r>
+        <w:rPr>
+          <w:rStyle w:val="PlainTextChar"/>
+          <w:sz w:val="18"/>
+          <w:szCs w:val="18"/>
+        </w:rPr>
+        <w:t>--</w:t>
+      </w:r>
+      <w:proofErr w:type="spellStart"/>
+      <w:r>
+        <w:rPr>
+          <w:rStyle w:val="PlainTextChar"/>
+          <w:sz w:val="18"/>
+          <w:szCs w:val="18"/>
+        </w:rPr>
+        <w:t>tablePath</w:t>
+      </w:r>
+      <w:proofErr w:type="spellEnd"/>
+      <w:r>
+        <w:rPr>
+          <w:rStyle w:val="PlainTextChar"/>
+          <w:sz w:val="18"/>
+          <w:szCs w:val="18"/>
+        </w:rPr>
+        <w:t>=</w:t>
+      </w:r>
+      <w:proofErr w:type="gramStart"/>
+      <w:r>
+        <w:rPr>
+          <w:rStyle w:val="PlainTextChar"/>
+          <w:sz w:val="18"/>
+          <w:szCs w:val="18"/>
+        </w:rPr>
+        <w:t>"./</w:t>
+      </w:r>
+      <w:proofErr w:type="gramEnd"/>
+      <w:r>
+        <w:rPr>
+          <w:rStyle w:val="PlainTextChar"/>
+          <w:sz w:val="18"/>
+          <w:szCs w:val="18"/>
+        </w:rPr>
+        <w:t>rainbows/</w:t>
+      </w:r>
+      <w:proofErr w:type="spellStart"/>
+      <w:r>
+        <w:rPr>
+          <w:rStyle w:val="PlainTextChar"/>
+          <w:sz w:val="18"/>
+          <w:szCs w:val="18"/>
+        </w:rPr>
+        <w:t>PasswordDictionaryStart.rt</w:t>
+      </w:r>
+      <w:proofErr w:type="spellEnd"/>
+      <w:r>
+        <w:rPr>
+          <w:rStyle w:val="PlainTextChar"/>
+          <w:sz w:val="18"/>
+          <w:szCs w:val="18"/>
+        </w:rPr>
+        <w:t>"</w:t>
+      </w:r>
+    </w:p>
+    <w:p>
+      <w:pPr>
+        <w:rPr>
+          <w:rFonts w:ascii="Consolas" w:hAnsi="Consolas" w:cs="Consolas"/>
+          <w:sz w:val="18"/>
+          <w:szCs w:val="18"/>
+        </w:rPr>
+      </w:pPr>
+      <w:r>
+        <w:rPr>
+          <w:rStyle w:val="PlainTextChar"/>
+          <w:sz w:val="18"/>
+          <w:szCs w:val="18"/>
+        </w:rPr>
+        <w:t>$</w:t>
+      </w:r>
+      <w:r>
+        <w:rPr>
+          <w:sz w:val="18"/>
+          <w:szCs w:val="20"/>
+        </w:rPr>
+        <w:t xml:space="preserve"> </w:t>
+      </w:r>
+      <w:r>
+        <w:rPr>
+          <w:rStyle w:val="PlainTextChar"/>
+          <w:sz w:val="18"/>
+          <w:szCs w:val="18"/>
+        </w:rPr>
+        <w:t xml:space="preserve">python3 </w:t>
+      </w:r>
+      <w:r>
+        <w:rPr>
+          <w:rStyle w:val="PlainTextChar"/>
+          <w:sz w:val="18"/>
+          <w:szCs w:val="18"/>
+        </w:rPr>
+        <w:t>Task04.py</w:t>
+      </w:r>
+      <w:r>
+        <w:rPr>
+          <w:rStyle w:val="PlainTextChar"/>
+          <w:sz w:val="18"/>
+          <w:szCs w:val="18"/>
+        </w:rPr>
+        <w:t xml:space="preserve"> </w:t>
+      </w:r>
+      <w:r>
+        <w:rPr>
+          <w:rStyle w:val="PlainTextChar"/>
+          <w:sz w:val="18"/>
+          <w:szCs w:val="18"/>
+        </w:rPr>
+        <w:t>\</w:t>
+      </w:r>
+      <w:r>
+        <w:rPr>
+          <w:rStyle w:val="PlainTextChar"/>
+          <w:sz w:val="18"/>
+          <w:szCs w:val="18"/>
+        </w:rPr>
+        <w:br/>
+      </w:r>
+      <w:r>
+        <w:rPr>
+          <w:rStyle w:val="PlainTextChar"/>
+          <w:sz w:val="18"/>
+          <w:szCs w:val="18"/>
+        </w:rPr>
+        <w:t>--</w:t>
+      </w:r>
+      <w:proofErr w:type="spellStart"/>
+      <w:r>
+        <w:rPr>
+          <w:rStyle w:val="PlainTextChar"/>
+          <w:sz w:val="18"/>
+          <w:szCs w:val="18"/>
+        </w:rPr>
+        <w:t>hashesPath</w:t>
+      </w:r>
+      <w:proofErr w:type="spellEnd"/>
+      <w:r>
+        <w:rPr>
+          <w:rStyle w:val="PlainTextChar"/>
+          <w:sz w:val="18"/>
+          <w:szCs w:val="18"/>
+        </w:rPr>
+        <w:t>="./hashes/PasswordDictionary-hashes.txt" \</w:t>
+      </w:r>
+      <w:r>
+        <w:rPr>
+          <w:rStyle w:val="PlainTextChar"/>
+          <w:sz w:val="18"/>
+          <w:szCs w:val="18"/>
+        </w:rPr>
+        <w:br/>
+      </w:r>
+      <w:r>
+        <w:rPr>
+          <w:rStyle w:val="PlainTextChar"/>
+          <w:sz w:val="18"/>
+          <w:szCs w:val="18"/>
+        </w:rPr>
+        <w:t>--dictionary="./dictionaries/PasswordDictionary.txt" \</w:t>
+      </w:r>
+      <w:r>
+        <w:rPr>
+          <w:rStyle w:val="PlainTextChar"/>
+          <w:sz w:val="18"/>
+          <w:szCs w:val="18"/>
+        </w:rPr>
+        <w:br/>
+      </w:r>
+      <w:r>
+        <w:rPr>
+          <w:rStyle w:val="PlainTextChar"/>
+          <w:sz w:val="18"/>
+          <w:szCs w:val="18"/>
+        </w:rPr>
+        <w:t>--</w:t>
+      </w:r>
+      <w:proofErr w:type="spellStart"/>
+      <w:r>
+        <w:rPr>
+          <w:rStyle w:val="PlainTextChar"/>
+          <w:sz w:val="18"/>
+          <w:szCs w:val="18"/>
+        </w:rPr>
+        <w:t>chainLength</w:t>
+      </w:r>
+      <w:proofErr w:type="spellEnd"/>
+      <w:r>
+        <w:rPr>
+          <w:rStyle w:val="PlainTextChar"/>
+          <w:sz w:val="18"/>
+          <w:szCs w:val="18"/>
+        </w:rPr>
+        <w:t xml:space="preserve">=1000 </w:t>
+      </w:r>
+      <w:r>
+        <w:rPr>
+          <w:rStyle w:val="PlainTextChar"/>
+          <w:sz w:val="18"/>
+          <w:szCs w:val="18"/>
+        </w:rPr>
+        <w:t>\</w:t>
+      </w:r>
+      <w:r>
+        <w:rPr>
+          <w:rStyle w:val="PlainTextChar"/>
+          <w:sz w:val="18"/>
+          <w:szCs w:val="18"/>
+        </w:rPr>
+        <w:br/>
+      </w:r>
+      <w:r>
+        <w:rPr>
+          <w:rStyle w:val="PlainTextChar"/>
+          <w:sz w:val="18"/>
+          <w:szCs w:val="18"/>
+        </w:rPr>
+        <w:t>--</w:t>
+      </w:r>
+      <w:proofErr w:type="spellStart"/>
+      <w:r>
+        <w:rPr>
+          <w:rStyle w:val="PlainTextChar"/>
+          <w:sz w:val="18"/>
+          <w:szCs w:val="18"/>
+        </w:rPr>
+        <w:t>chainCount</w:t>
+      </w:r>
+      <w:proofErr w:type="spellEnd"/>
+      <w:r>
+        <w:rPr>
+          <w:rStyle w:val="PlainTextChar"/>
+          <w:sz w:val="18"/>
+          <w:szCs w:val="18"/>
+        </w:rPr>
+        <w:t>=</w:t>
+      </w:r>
+      <w:r>
+        <w:rPr>
+          <w:rStyle w:val="PlainTextChar"/>
+          <w:sz w:val="18"/>
+          <w:szCs w:val="18"/>
+        </w:rPr>
+        <w:t>1000 \</w:t>
+      </w:r>
+      <w:r>
+        <w:rPr>
+          <w:rStyle w:val="PlainTextChar"/>
+          <w:sz w:val="18"/>
+          <w:szCs w:val="18"/>
+        </w:rPr>
+        <w:br/>
+      </w:r>
+      <w:r>
+        <w:rPr>
+          <w:rStyle w:val="PlainTextChar"/>
+          <w:sz w:val="18"/>
+          <w:szCs w:val="18"/>
+        </w:rPr>
+        <w:t>--</w:t>
+      </w:r>
+      <w:proofErr w:type="spellStart"/>
+      <w:r>
+        <w:rPr>
+          <w:rStyle w:val="PlainTextChar"/>
+          <w:sz w:val="18"/>
+          <w:szCs w:val="18"/>
+        </w:rPr>
+        <w:t>strLength</w:t>
+      </w:r>
+      <w:proofErr w:type="spellEnd"/>
+      <w:r>
+        <w:rPr>
+          <w:rStyle w:val="PlainTextChar"/>
+          <w:sz w:val="18"/>
+          <w:szCs w:val="18"/>
+        </w:rPr>
+        <w:t>=8 \</w:t>
+      </w:r>
+      <w:r>
+        <w:rPr>
+          <w:rStyle w:val="PlainTextChar"/>
+          <w:sz w:val="18"/>
+          <w:szCs w:val="18"/>
+        </w:rPr>
+        <w:br/>
+      </w:r>
+      <w:r>
+        <w:rPr>
+          <w:rStyle w:val="PlainTextChar"/>
+          <w:sz w:val="18"/>
+          <w:szCs w:val="18"/>
+        </w:rPr>
+        <w:t>--alphabet="0123456789abcdefghijklmnopqrstuvwxyzABCDEFGHIJKLMNOPQRSTUVWXYZ"</w:t>
       </w:r>
     </w:p>
     <w:p>
@@ -1697,6 +2153,7 @@
         <w:pStyle w:val="Heading3"/>
       </w:pPr>
       <w:r>
+        <w:lastRenderedPageBreak/>
         <w:t>Goals</w:t>
       </w:r>
     </w:p>
@@ -1802,11 +2259,7 @@
         <w:t>parent object for its</w:t>
       </w:r>
       <w:r>
-        <w:t xml:space="preserve"> hash </w:t>
-      </w:r>
-      <w:r>
-        <w:lastRenderedPageBreak/>
-        <w:t>funct</w:t>
+        <w:t xml:space="preserve"> hash funct</w:t>
       </w:r>
       <w:r>
         <w:t>ion, rebase function</w:t>
@@ -2271,6 +2724,7 @@
         <w:pStyle w:val="Heading3"/>
       </w:pPr>
       <w:r>
+        <w:lastRenderedPageBreak/>
         <w:t>Methods</w:t>
       </w:r>
     </w:p>
@@ -2421,6 +2875,13 @@
       </w:r>
     </w:p>
     <w:p>
+      <w:pPr>
+        <w:rPr>
+          <w:rStyle w:val="PlainTextChar"/>
+          <w:sz w:val="18"/>
+          <w:szCs w:val="18"/>
+        </w:rPr>
+      </w:pPr>
       <w:r>
         <w:rPr>
           <w:rStyle w:val="PlainTextChar"/>
@@ -2534,13 +2995,19 @@
       </w:r>
     </w:p>
     <w:p>
-      <w:r>
-        <w:rPr>
-          <w:rStyle w:val="PlainTextChar"/>
-          <w:sz w:val="18"/>
-          <w:szCs w:val="18"/>
-        </w:rPr>
-        <w:lastRenderedPageBreak/>
+      <w:pPr>
+        <w:rPr>
+          <w:rStyle w:val="PlainTextChar"/>
+          <w:sz w:val="18"/>
+          <w:szCs w:val="18"/>
+        </w:rPr>
+      </w:pPr>
+      <w:r>
+        <w:rPr>
+          <w:rStyle w:val="PlainTextChar"/>
+          <w:sz w:val="18"/>
+          <w:szCs w:val="18"/>
+        </w:rPr>
         <w:t>$</w:t>
       </w:r>
       <w:r>
@@ -2556,23 +3023,47 @@
           <w:sz w:val="18"/>
           <w:szCs w:val="18"/>
         </w:rPr>
-        <w:t>python3 Task0</w:t>
-      </w:r>
-      <w:r>
-        <w:rPr>
-          <w:rStyle w:val="PlainTextChar"/>
-          <w:sz w:val="18"/>
-          <w:szCs w:val="18"/>
-        </w:rPr>
-        <w:t>4</w:t>
-      </w:r>
-      <w:r>
-        <w:rPr>
-          <w:rStyle w:val="PlainTextChar"/>
-          <w:sz w:val="18"/>
-          <w:szCs w:val="18"/>
-        </w:rPr>
-        <w:t>.py './</w:t>
+        <w:t xml:space="preserve">python3 </w:t>
+      </w:r>
+      <w:r>
+        <w:rPr>
+          <w:rStyle w:val="PlainTextChar"/>
+          <w:sz w:val="18"/>
+          <w:szCs w:val="18"/>
+        </w:rPr>
+        <w:t>Task04.py"</w:t>
+      </w:r>
+      <w:r>
+        <w:rPr>
+          <w:rStyle w:val="PlainTextChar"/>
+          <w:sz w:val="18"/>
+          <w:szCs w:val="18"/>
+        </w:rPr>
+        <w:t xml:space="preserve"> \</w:t>
+      </w:r>
+      <w:r>
+        <w:rPr>
+          <w:rStyle w:val="PlainTextChar"/>
+          <w:sz w:val="18"/>
+          <w:szCs w:val="18"/>
+        </w:rPr>
+        <w:br/>
+      </w:r>
+      <w:r>
+        <w:rPr>
+          <w:rStyle w:val="PlainTextChar"/>
+          <w:sz w:val="18"/>
+          <w:szCs w:val="18"/>
+        </w:rPr>
+        <w:t>--hashesPath=".</w:t>
+      </w:r>
+      <w:r>
+        <w:rPr>
+          <w:rStyle w:val="PlainTextChar"/>
+          <w:sz w:val="18"/>
+          <w:szCs w:val="18"/>
+        </w:rPr>
+        <w:t>/</w:t>
       </w:r>
       <w:r>
         <w:rPr>
@@ -2588,15 +3079,41 @@
           <w:sz w:val="18"/>
           <w:szCs w:val="18"/>
         </w:rPr>
-        <w:t>'</w:t>
-      </w:r>
-      <w:r>
-        <w:rPr>
-          <w:rStyle w:val="PlainTextChar"/>
-          <w:sz w:val="18"/>
-          <w:szCs w:val="18"/>
-        </w:rPr>
-        <w:t xml:space="preserve"> </w:t>
+        <w:t>" \</w:t>
+      </w:r>
+      <w:r>
+        <w:rPr>
+          <w:rStyle w:val="PlainTextChar"/>
+          <w:sz w:val="18"/>
+          <w:szCs w:val="18"/>
+        </w:rPr>
+        <w:br/>
+      </w:r>
+      <w:r>
+        <w:rPr>
+          <w:rStyle w:val="PlainTextChar"/>
+          <w:sz w:val="18"/>
+          <w:szCs w:val="18"/>
+        </w:rPr>
+        <w:t>--</w:t>
+      </w:r>
+      <w:proofErr w:type="spellStart"/>
+      <w:r>
+        <w:rPr>
+          <w:rStyle w:val="PlainTextChar"/>
+          <w:sz w:val="18"/>
+          <w:szCs w:val="18"/>
+        </w:rPr>
+        <w:t>tablePath</w:t>
+      </w:r>
+      <w:proofErr w:type="spellEnd"/>
+      <w:r>
+        <w:rPr>
+          <w:rStyle w:val="PlainTextChar"/>
+          <w:sz w:val="18"/>
+          <w:szCs w:val="18"/>
+        </w:rPr>
+        <w:t>=</w:t>
       </w:r>
       <w:proofErr w:type="gramStart"/>
       <w:r>
@@ -2605,15 +3122,7 @@
           <w:sz w:val="18"/>
           <w:szCs w:val="18"/>
         </w:rPr>
-        <w:t>'</w:t>
-      </w:r>
-      <w:r>
-        <w:rPr>
-          <w:rStyle w:val="PlainTextChar"/>
-          <w:sz w:val="18"/>
-          <w:szCs w:val="18"/>
-        </w:rPr>
-        <w:t>./</w:t>
+        <w:t>"./</w:t>
       </w:r>
       <w:proofErr w:type="gramEnd"/>
       <w:r>
@@ -2631,7 +3140,7 @@
           <w:sz w:val="18"/>
           <w:szCs w:val="18"/>
         </w:rPr>
-        <w:t>billions.rt</w:t>
+        <w:t>PasswordDictionaryStart.rt</w:t>
       </w:r>
       <w:proofErr w:type="spellEnd"/>
       <w:r>
@@ -2640,7 +3149,7 @@
           <w:sz w:val="18"/>
           <w:szCs w:val="18"/>
         </w:rPr>
-        <w:t>'</w:t>
+        <w:t>"</w:t>
       </w:r>
     </w:p>
     <w:p/>
@@ -2656,6 +3165,18 @@
       <w:pPr>
         <w:jc w:val="both"/>
       </w:pPr>
+      <w:r>
+        <w:t xml:space="preserve">Due to an error in my generation code, </w:t>
+      </w:r>
+      <w:r>
+        <w:t xml:space="preserve">once the dictionary file reached its end </w:t>
+      </w:r>
+      <w:r>
+        <w:t xml:space="preserve">it continued to start chains with an empty string instead of using the generation seed, because of this I’ve only created a table with </w:t>
+      </w:r>
+      <w:r>
+        <w:t xml:space="preserve">6941 chains. </w:t>
+      </w:r>
       <w:r>
         <w:t xml:space="preserve">The generation took </w:t>
       </w:r>
@@ -4857,8 +5378,8 @@
   </w:compat>
   <w:rsids>
     <w:rsidRoot w:val="002416D1"/>
-    <w:rsid w:val="000C3371"/>
     <w:rsid w:val="002416D1"/>
+    <w:rsid w:val="00871576"/>
   </w:rsids>
   <m:mathPr>
     <m:mathFont m:val="Cambria Math"/>

</xml_diff>